<commit_message>
fixed everything up and merged project
</commit_message>
<xml_diff>
--- a/Ex1_SolutionAndScreenShots.docx
+++ b/Ex1_SolutionAndScreenShots.docx
@@ -2116,108 +2116,372 @@
         <w:pStyle w:val="Body"/>
         <w:bidi/>
         <w:rPr>
-          <w:rtl/>
-        </w:rPr>
-      </w:pPr>
-    </w:p>
-    <w:p>
-      <w:pPr>
-        <w:pStyle w:val="Body"/>
-        <w:bidi/>
-        <w:rPr>
-          <w:rtl/>
-        </w:rPr>
-      </w:pPr>
-    </w:p>
-    <w:p>
-      <w:pPr>
-        <w:pStyle w:val="Body"/>
-        <w:bidi/>
-        <w:rPr>
-          <w:rtl/>
-        </w:rPr>
-      </w:pPr>
-    </w:p>
-    <w:p>
-      <w:pPr>
-        <w:pStyle w:val="Body"/>
-        <w:bidi/>
-        <w:rPr>
-          <w:rtl/>
-        </w:rPr>
-      </w:pPr>
-    </w:p>
-    <w:p>
-      <w:pPr>
-        <w:pStyle w:val="Body"/>
-        <w:bidi/>
-        <w:rPr>
-          <w:rtl/>
-        </w:rPr>
-      </w:pPr>
-    </w:p>
-    <w:p>
-      <w:pPr>
-        <w:pStyle w:val="Body"/>
-        <w:bidi/>
-        <w:rPr>
-          <w:rtl/>
-        </w:rPr>
-      </w:pPr>
-    </w:p>
-    <w:p>
-      <w:pPr>
-        <w:pStyle w:val="Body"/>
-        <w:bidi/>
-        <w:rPr>
-          <w:rtl/>
-        </w:rPr>
-      </w:pPr>
-    </w:p>
-    <w:p>
-      <w:pPr>
-        <w:pStyle w:val="Body"/>
-        <w:bidi/>
-        <w:rPr>
-          <w:rtl/>
-        </w:rPr>
-      </w:pPr>
-    </w:p>
-    <w:p>
-      <w:pPr>
-        <w:pStyle w:val="Body"/>
-        <w:bidi/>
-        <w:rPr>
-          <w:rtl/>
-        </w:rPr>
-      </w:pPr>
-    </w:p>
-    <w:p>
-      <w:pPr>
-        <w:pStyle w:val="Body"/>
-        <w:bidi/>
-        <w:rPr>
-          <w:rtl/>
-        </w:rPr>
-      </w:pPr>
-    </w:p>
-    <w:p>
-      <w:pPr>
-        <w:pStyle w:val="Body"/>
-        <w:bidi/>
-        <w:rPr>
-          <w:rtl/>
-        </w:rPr>
-      </w:pPr>
-    </w:p>
-    <w:p>
-      <w:pPr>
-        <w:pStyle w:val="Body"/>
-        <w:bidi/>
-        <w:rPr>
-          <w:rtl/>
-        </w:rPr>
-      </w:pPr>
+          <w:rFonts w:hint="cs"/>
+          <w:rtl/>
+        </w:rPr>
+      </w:pPr>
+      <w:r>
+        <w:rPr>
+          <w:rFonts w:hint="cs"/>
+          <w:rtl/>
+        </w:rPr>
+        <w:t>3. שעון חול למתקדמים</w:t>
+      </w:r>
+    </w:p>
+    <w:p>
+      <w:pPr>
+        <w:pStyle w:val="Body"/>
+        <w:bidi/>
+        <w:rPr>
+          <w:rFonts w:hint="cs"/>
+          <w:rtl/>
+        </w:rPr>
+      </w:pPr>
+    </w:p>
+    <w:p>
+      <w:pPr>
+        <w:pStyle w:val="Body"/>
+        <w:bidi/>
+        <w:rPr>
+          <w:rtl/>
+        </w:rPr>
+      </w:pPr>
+      <w:r>
+        <w:rPr>
+          <w:rFonts w:hint="cs"/>
+          <w:noProof/>
+        </w:rPr>
+        <w:drawing>
+          <wp:anchor distT="0" distB="0" distL="114300" distR="114300" simplePos="0" relativeHeight="251662336" behindDoc="0" locked="0" layoutInCell="1" allowOverlap="1">
+            <wp:simplePos x="0" y="0"/>
+            <wp:positionH relativeFrom="column">
+              <wp:posOffset>6626</wp:posOffset>
+            </wp:positionH>
+            <wp:positionV relativeFrom="paragraph">
+              <wp:posOffset>2430</wp:posOffset>
+            </wp:positionV>
+            <wp:extent cx="6110771" cy="3085106"/>
+            <wp:effectExtent l="19050" t="0" r="4279" b="0"/>
+            <wp:wrapSquare wrapText="bothSides"/>
+            <wp:docPr id="1" name="תמונה 1" descr="E:\C#\hourglass4.png"/>
+            <wp:cNvGraphicFramePr>
+              <a:graphicFrameLocks xmlns:a="http://schemas.openxmlformats.org/drawingml/2006/main" noChangeAspect="1"/>
+            </wp:cNvGraphicFramePr>
+            <a:graphic xmlns:a="http://schemas.openxmlformats.org/drawingml/2006/main">
+              <a:graphicData uri="http://schemas.openxmlformats.org/drawingml/2006/picture">
+                <pic:pic xmlns:pic="http://schemas.openxmlformats.org/drawingml/2006/picture">
+                  <pic:nvPicPr>
+                    <pic:cNvPr id="0" name="Picture 1" descr="E:\C#\hourglass4.png"/>
+                    <pic:cNvPicPr>
+                      <a:picLocks noChangeAspect="1" noChangeArrowheads="1"/>
+                    </pic:cNvPicPr>
+                  </pic:nvPicPr>
+                  <pic:blipFill>
+                    <a:blip r:embed="rId10" cstate="print"/>
+                    <a:srcRect/>
+                    <a:stretch>
+                      <a:fillRect/>
+                    </a:stretch>
+                  </pic:blipFill>
+                  <pic:spPr bwMode="auto">
+                    <a:xfrm>
+                      <a:off x="0" y="0"/>
+                      <a:ext cx="6110771" cy="3085106"/>
+                    </a:xfrm>
+                    <a:prstGeom prst="rect">
+                      <a:avLst/>
+                    </a:prstGeom>
+                    <a:noFill/>
+                    <a:ln w="9525">
+                      <a:noFill/>
+                      <a:miter lim="800000"/>
+                      <a:headEnd/>
+                      <a:tailEnd/>
+                    </a:ln>
+                  </pic:spPr>
+                </pic:pic>
+              </a:graphicData>
+            </a:graphic>
+          </wp:anchor>
+        </w:drawing>
+      </w:r>
+    </w:p>
+    <w:p>
+      <w:pPr>
+        <w:pStyle w:val="Body"/>
+        <w:bidi/>
+        <w:rPr>
+          <w:rtl/>
+        </w:rPr>
+      </w:pPr>
+    </w:p>
+    <w:p>
+      <w:pPr>
+        <w:pStyle w:val="Body"/>
+        <w:bidi/>
+        <w:rPr>
+          <w:rtl/>
+        </w:rPr>
+      </w:pPr>
+    </w:p>
+    <w:p>
+      <w:pPr>
+        <w:pStyle w:val="Body"/>
+        <w:bidi/>
+        <w:rPr>
+          <w:rFonts w:hint="cs"/>
+          <w:rtl/>
+        </w:rPr>
+      </w:pPr>
+    </w:p>
+    <w:p>
+      <w:pPr>
+        <w:pStyle w:val="Body"/>
+        <w:bidi/>
+        <w:rPr>
+          <w:rtl/>
+        </w:rPr>
+      </w:pPr>
+    </w:p>
+    <w:p>
+      <w:pPr>
+        <w:pStyle w:val="Body"/>
+        <w:bidi/>
+        <w:rPr>
+          <w:rtl/>
+        </w:rPr>
+      </w:pPr>
+    </w:p>
+    <w:p>
+      <w:pPr>
+        <w:pStyle w:val="Body"/>
+        <w:bidi/>
+        <w:rPr>
+          <w:rtl/>
+        </w:rPr>
+      </w:pPr>
+    </w:p>
+    <w:p>
+      <w:pPr>
+        <w:pStyle w:val="Body"/>
+        <w:bidi/>
+        <w:rPr>
+          <w:rtl/>
+        </w:rPr>
+      </w:pPr>
+    </w:p>
+    <w:p>
+      <w:pPr>
+        <w:pStyle w:val="Body"/>
+        <w:bidi/>
+        <w:rPr>
+          <w:rtl/>
+        </w:rPr>
+      </w:pPr>
+    </w:p>
+    <w:p>
+      <w:pPr>
+        <w:pStyle w:val="Body"/>
+        <w:bidi/>
+        <w:rPr>
+          <w:rtl/>
+        </w:rPr>
+      </w:pPr>
+    </w:p>
+    <w:p>
+      <w:pPr>
+        <w:pStyle w:val="Body"/>
+        <w:bidi/>
+        <w:rPr>
+          <w:rtl/>
+        </w:rPr>
+      </w:pPr>
+      <w:r>
+        <w:rPr>
+          <w:noProof/>
+        </w:rPr>
+        <w:lastRenderedPageBreak/>
+        <w:drawing>
+          <wp:anchor distT="0" distB="0" distL="114300" distR="114300" simplePos="0" relativeHeight="251663360" behindDoc="0" locked="0" layoutInCell="1" allowOverlap="1">
+            <wp:simplePos x="0" y="0"/>
+            <wp:positionH relativeFrom="column">
+              <wp:posOffset>2540</wp:posOffset>
+            </wp:positionH>
+            <wp:positionV relativeFrom="paragraph">
+              <wp:posOffset>-370840</wp:posOffset>
+            </wp:positionV>
+            <wp:extent cx="6107430" cy="3084830"/>
+            <wp:effectExtent l="19050" t="0" r="7620" b="0"/>
+            <wp:wrapSquare wrapText="bothSides"/>
+            <wp:docPr id="2" name="תמונה 2" descr="E:\C#\hourglass7.png"/>
+            <wp:cNvGraphicFramePr>
+              <a:graphicFrameLocks xmlns:a="http://schemas.openxmlformats.org/drawingml/2006/main" noChangeAspect="1"/>
+            </wp:cNvGraphicFramePr>
+            <a:graphic xmlns:a="http://schemas.openxmlformats.org/drawingml/2006/main">
+              <a:graphicData uri="http://schemas.openxmlformats.org/drawingml/2006/picture">
+                <pic:pic xmlns:pic="http://schemas.openxmlformats.org/drawingml/2006/picture">
+                  <pic:nvPicPr>
+                    <pic:cNvPr id="0" name="Picture 2" descr="E:\C#\hourglass7.png"/>
+                    <pic:cNvPicPr>
+                      <a:picLocks noChangeAspect="1" noChangeArrowheads="1"/>
+                    </pic:cNvPicPr>
+                  </pic:nvPicPr>
+                  <pic:blipFill>
+                    <a:blip r:embed="rId11" cstate="print"/>
+                    <a:srcRect/>
+                    <a:stretch>
+                      <a:fillRect/>
+                    </a:stretch>
+                  </pic:blipFill>
+                  <pic:spPr bwMode="auto">
+                    <a:xfrm>
+                      <a:off x="0" y="0"/>
+                      <a:ext cx="6107430" cy="3084830"/>
+                    </a:xfrm>
+                    <a:prstGeom prst="rect">
+                      <a:avLst/>
+                    </a:prstGeom>
+                    <a:noFill/>
+                    <a:ln w="9525">
+                      <a:noFill/>
+                      <a:miter lim="800000"/>
+                      <a:headEnd/>
+                      <a:tailEnd/>
+                    </a:ln>
+                  </pic:spPr>
+                </pic:pic>
+              </a:graphicData>
+            </a:graphic>
+          </wp:anchor>
+        </w:drawing>
+      </w:r>
+    </w:p>
+    <w:p>
+      <w:pPr>
+        <w:pStyle w:val="Body"/>
+        <w:bidi/>
+        <w:rPr>
+          <w:rtl/>
+        </w:rPr>
+      </w:pPr>
+      <w:r>
+        <w:rPr>
+          <w:noProof/>
+          <w:rtl/>
+        </w:rPr>
+        <w:drawing>
+          <wp:anchor distT="0" distB="0" distL="114300" distR="114300" simplePos="0" relativeHeight="251665408" behindDoc="0" locked="0" layoutInCell="1" allowOverlap="1">
+            <wp:simplePos x="0" y="0"/>
+            <wp:positionH relativeFrom="column">
+              <wp:posOffset>-1905</wp:posOffset>
+            </wp:positionH>
+            <wp:positionV relativeFrom="paragraph">
+              <wp:posOffset>3359785</wp:posOffset>
+            </wp:positionV>
+            <wp:extent cx="6102985" cy="3084830"/>
+            <wp:effectExtent l="19050" t="0" r="0" b="0"/>
+            <wp:wrapSquare wrapText="bothSides"/>
+            <wp:docPr id="5" name="תמונה 4" descr="E:\C#\hourglass8.png"/>
+            <wp:cNvGraphicFramePr>
+              <a:graphicFrameLocks xmlns:a="http://schemas.openxmlformats.org/drawingml/2006/main" noChangeAspect="1"/>
+            </wp:cNvGraphicFramePr>
+            <a:graphic xmlns:a="http://schemas.openxmlformats.org/drawingml/2006/main">
+              <a:graphicData uri="http://schemas.openxmlformats.org/drawingml/2006/picture">
+                <pic:pic xmlns:pic="http://schemas.openxmlformats.org/drawingml/2006/picture">
+                  <pic:nvPicPr>
+                    <pic:cNvPr id="0" name="Picture 4" descr="E:\C#\hourglass8.png"/>
+                    <pic:cNvPicPr>
+                      <a:picLocks noChangeAspect="1" noChangeArrowheads="1"/>
+                    </pic:cNvPicPr>
+                  </pic:nvPicPr>
+                  <pic:blipFill>
+                    <a:blip r:embed="rId12" cstate="print"/>
+                    <a:srcRect/>
+                    <a:stretch>
+                      <a:fillRect/>
+                    </a:stretch>
+                  </pic:blipFill>
+                  <pic:spPr bwMode="auto">
+                    <a:xfrm>
+                      <a:off x="0" y="0"/>
+                      <a:ext cx="6102985" cy="3084830"/>
+                    </a:xfrm>
+                    <a:prstGeom prst="rect">
+                      <a:avLst/>
+                    </a:prstGeom>
+                    <a:noFill/>
+                    <a:ln w="9525">
+                      <a:noFill/>
+                      <a:miter lim="800000"/>
+                      <a:headEnd/>
+                      <a:tailEnd/>
+                    </a:ln>
+                  </pic:spPr>
+                </pic:pic>
+              </a:graphicData>
+            </a:graphic>
+          </wp:anchor>
+        </w:drawing>
+      </w:r>
+      <w:r>
+        <w:rPr>
+          <w:noProof/>
+          <w:rtl/>
+        </w:rPr>
+        <w:drawing>
+          <wp:anchor distT="0" distB="0" distL="114300" distR="114300" simplePos="0" relativeHeight="251664384" behindDoc="0" locked="0" layoutInCell="1" allowOverlap="1">
+            <wp:simplePos x="0" y="0"/>
+            <wp:positionH relativeFrom="column">
+              <wp:posOffset>6350</wp:posOffset>
+            </wp:positionH>
+            <wp:positionV relativeFrom="paragraph">
+              <wp:posOffset>67945</wp:posOffset>
+            </wp:positionV>
+            <wp:extent cx="6107430" cy="3084830"/>
+            <wp:effectExtent l="19050" t="0" r="7620" b="0"/>
+            <wp:wrapSquare wrapText="bothSides"/>
+            <wp:docPr id="4" name="תמונה 3" descr="E:\C#\hourglass6.png"/>
+            <wp:cNvGraphicFramePr>
+              <a:graphicFrameLocks xmlns:a="http://schemas.openxmlformats.org/drawingml/2006/main" noChangeAspect="1"/>
+            </wp:cNvGraphicFramePr>
+            <a:graphic xmlns:a="http://schemas.openxmlformats.org/drawingml/2006/main">
+              <a:graphicData uri="http://schemas.openxmlformats.org/drawingml/2006/picture">
+                <pic:pic xmlns:pic="http://schemas.openxmlformats.org/drawingml/2006/picture">
+                  <pic:nvPicPr>
+                    <pic:cNvPr id="0" name="Picture 3" descr="E:\C#\hourglass6.png"/>
+                    <pic:cNvPicPr>
+                      <a:picLocks noChangeAspect="1" noChangeArrowheads="1"/>
+                    </pic:cNvPicPr>
+                  </pic:nvPicPr>
+                  <pic:blipFill>
+                    <a:blip r:embed="rId13" cstate="print"/>
+                    <a:srcRect/>
+                    <a:stretch>
+                      <a:fillRect/>
+                    </a:stretch>
+                  </pic:blipFill>
+                  <pic:spPr bwMode="auto">
+                    <a:xfrm>
+                      <a:off x="0" y="0"/>
+                      <a:ext cx="6107430" cy="3084830"/>
+                    </a:xfrm>
+                    <a:prstGeom prst="rect">
+                      <a:avLst/>
+                    </a:prstGeom>
+                    <a:noFill/>
+                    <a:ln w="9525">
+                      <a:noFill/>
+                      <a:miter lim="800000"/>
+                      <a:headEnd/>
+                      <a:tailEnd/>
+                    </a:ln>
+                  </pic:spPr>
+                </pic:pic>
+              </a:graphicData>
+            </a:graphic>
+          </wp:anchor>
+        </w:drawing>
+      </w:r>
     </w:p>
     <w:p>
       <w:pPr>
@@ -2526,8 +2790,8 @@
       </w:pPr>
     </w:p>
     <w:sectPr>
-      <w:headerReference w:type="default" r:id="rId10"/>
-      <w:footerReference w:type="default" r:id="rId11"/>
+      <w:headerReference w:type="default" r:id="rId14"/>
+      <w:footerReference w:type="default" r:id="rId15"/>
       <w:pgSz w:w="11906" w:h="16838"/>
       <w:pgMar w:top="1134" w:right="1134" w:bottom="1134" w:left="1134" w:header="709" w:footer="850" w:gutter="0"/>
       <w:cols w:space="720"/>

</xml_diff>